<commit_message>
git ignore file added
</commit_message>
<xml_diff>
--- a/flight-booking.docx
+++ b/flight-booking.docx
@@ -149,6 +149,46 @@
     <w:p>
       <w:r>
         <w:t>git push</w:t>
+      </w:r>
+    </w:p>
+    <w:p>
+      <w:r>
+        <w:t>to avoid any IDE or Doc temp file</w:t>
+      </w:r>
+    </w:p>
+    <w:p>
+      <w:r>
+        <w:t>.</w:t>
+      </w:r>
+      <w:proofErr w:type="spellStart"/>
+      <w:r>
+        <w:t>gitignore</w:t>
+      </w:r>
+      <w:proofErr w:type="spellEnd"/>
+      <w:r>
+        <w:t xml:space="preserve">    </w:t>
+      </w:r>
+      <w:r>
+        <w:t>(</w:t>
+      </w:r>
+      <w:r>
+        <w:t>notepad .</w:t>
+      </w:r>
+      <w:proofErr w:type="spellStart"/>
+      <w:r>
+        <w:t>gitignore</w:t>
+      </w:r>
+      <w:proofErr w:type="spellEnd"/>
+      <w:r>
+        <w:t>)</w:t>
+      </w:r>
+    </w:p>
+    <w:p>
+      <w:r>
+        <w:t xml:space="preserve">And add </w:t>
+      </w:r>
+      <w:r>
+        <w:t>~$*</w:t>
       </w:r>
     </w:p>
     <w:p/>
@@ -569,7 +609,6 @@
   <w:style w:type="character" w:default="1" w:styleId="DefaultParagraphFont">
     <w:name w:val="Default Paragraph Font"/>
     <w:uiPriority w:val="1"/>
-    <w:semiHidden/>
     <w:unhideWhenUsed/>
   </w:style>
   <w:style w:type="table" w:default="1" w:styleId="TableNormal">

</xml_diff>